<commit_message>
Oscar se la esta ganando
</commit_message>
<xml_diff>
--- a/Grupo/Reunión 4.docx
+++ b/Grupo/Reunión 4.docx
@@ -1,26 +1,41 @@
 
 <file path=word/document.xml><?xml version="1.0" encoding="utf-8"?>
-<w:document xmlns:wpc="http://schemas.microsoft.com/office/word/2010/wordprocessingCanvas" xmlns:cx="http://schemas.microsoft.com/office/drawing/2014/chartex" xmlns:cx1="http://schemas.microsoft.com/office/drawing/2015/9/8/chartex" xmlns:cx2="http://schemas.microsoft.com/office/drawing/2015/10/21/chartex" xmlns:cx3="http://schemas.microsoft.com/office/drawing/2016/5/9/chartex" xmlns:cx4="http://schemas.microsoft.com/office/drawing/2016/5/10/chartex" xmlns:cx5="http://schemas.microsoft.com/office/drawing/2016/5/11/chartex" xmlns:mc="http://schemas.openxmlformats.org/markup-compatibility/2006" xmlns:o="urn:schemas-microsoft-com:office:office" xmlns:r="http://schemas.openxmlformats.org/officeDocument/2006/relationships" xmlns:m="http://schemas.openxmlformats.org/officeDocument/2006/math" xmlns:v="urn:schemas-microsoft-com:vml" xmlns:wp14="http://schemas.microsoft.com/office/word/2010/wordprocessingDrawing" xmlns:wp="http://schemas.openxmlformats.org/drawingml/2006/wordprocessingDrawing" xmlns:w10="urn:schemas-microsoft-com:office:word" xmlns:w="http://schemas.openxmlformats.org/wordprocessingml/2006/main" xmlns:w14="http://schemas.microsoft.com/office/word/2010/wordml" xmlns:w15="http://schemas.microsoft.com/office/word/2012/wordml" xmlns:w16se="http://schemas.microsoft.com/office/word/2015/wordml/symex" xmlns:wpg="http://schemas.microsoft.com/office/word/2010/wordprocessingGroup" xmlns:wpi="http://schemas.microsoft.com/office/word/2010/wordprocessingInk" xmlns:wne="http://schemas.microsoft.com/office/word/2006/wordml" xmlns:wps="http://schemas.microsoft.com/office/word/2010/wordprocessingShape" mc:Ignorable="w14 w15 w16se wp14">
+<w:document xmlns:o="urn:schemas-microsoft-com:office:office" xmlns:r="http://schemas.openxmlformats.org/officeDocument/2006/relationships" xmlns:v="urn:schemas-microsoft-com:vml" xmlns:w="http://schemas.openxmlformats.org/wordprocessingml/2006/main" xmlns:w10="urn:schemas-microsoft-com:office:word" xmlns:wp="http://schemas.openxmlformats.org/drawingml/2006/wordprocessingDrawing" xmlns:wps="http://schemas.microsoft.com/office/word/2010/wordprocessingShape" xmlns:wpg="http://schemas.microsoft.com/office/word/2010/wordprocessingGroup" xmlns:mc="http://schemas.openxmlformats.org/markup-compatibility/2006" xmlns:wp14="http://schemas.microsoft.com/office/word/2010/wordprocessingDrawing" xmlns:w14="http://schemas.microsoft.com/office/word/2010/wordml" mc:Ignorable="w14 wp14">
   <w:body>
     <w:tbl>
       <w:tblPr>
         <w:tblStyle w:val="Tablaconcuadrcula"/>
-        <w:tblW w:w="0" w:type="auto"/>
-        <w:tblLook w:val="04A0" w:firstRow="1" w:lastRow="0" w:firstColumn="1" w:lastColumn="0" w:noHBand="0" w:noVBand="1"/>
+        <w:tblW w:w="8494" w:type="dxa"/>
+        <w:jc w:val="left"/>
+        <w:tblInd w:w="0" w:type="dxa"/>
+        <w:tblCellMar>
+          <w:top w:w="0" w:type="dxa"/>
+          <w:left w:w="108" w:type="dxa"/>
+          <w:bottom w:w="0" w:type="dxa"/>
+          <w:right w:w="108" w:type="dxa"/>
+        </w:tblCellMar>
+        <w:tblLook w:val="04a0" w:noVBand="1" w:noHBand="0" w:lastColumn="0" w:firstColumn="1" w:lastRow="0" w:firstRow="1"/>
       </w:tblPr>
       <w:tblGrid>
-        <w:gridCol w:w="4249"/>
+        <w:gridCol w:w="4248"/>
         <w:gridCol w:w="4245"/>
       </w:tblGrid>
       <w:tr>
+        <w:trPr/>
         <w:tc>
           <w:tcPr>
-            <w:tcW w:w="8644" w:type="dxa"/>
+            <w:tcW w:w="8493" w:type="dxa"/>
             <w:gridSpan w:val="2"/>
-            <w:shd w:val="clear" w:color="auto" w:fill="FBD4B4" w:themeFill="accent6" w:themeFillTint="66"/>
+            <w:tcBorders/>
+            <w:shd w:color="auto" w:fill="FBD4B4" w:themeFill="accent6" w:themeFillTint="66" w:val="clear"/>
+            <w:tcMar>
+              <w:left w:w="108" w:type="dxa"/>
+            </w:tcMar>
           </w:tcPr>
           <w:p>
             <w:pPr>
+              <w:pStyle w:val="Normal"/>
+              <w:spacing w:lineRule="auto" w:line="240" w:before="0" w:after="0"/>
               <w:jc w:val="center"/>
               <w:rPr>
                 <w:sz w:val="40"/>
@@ -35,161 +50,237 @@
           </w:p>
           <w:p>
             <w:pPr>
+              <w:pStyle w:val="Normal"/>
+              <w:spacing w:lineRule="auto" w:line="240" w:before="0" w:after="0"/>
               <w:jc w:val="center"/>
+              <w:rPr/>
             </w:pPr>
             <w:r>
               <w:rPr>
                 <w:sz w:val="28"/>
               </w:rPr>
-              <w:t>Reunión número:</w:t>
-            </w:r>
-            <w:r>
-              <w:rPr>
-                <w:sz w:val="28"/>
-              </w:rPr>
-              <w:t xml:space="preserve"> 4</w:t>
+              <w:t>Reunión número: 4</w:t>
             </w:r>
           </w:p>
         </w:tc>
       </w:tr>
       <w:tr>
+        <w:trPr/>
         <w:tc>
           <w:tcPr>
-            <w:tcW w:w="8644" w:type="dxa"/>
+            <w:tcW w:w="8493" w:type="dxa"/>
             <w:gridSpan w:val="2"/>
+            <w:tcBorders/>
+            <w:shd w:fill="auto" w:val="clear"/>
+            <w:tcMar>
+              <w:left w:w="108" w:type="dxa"/>
+            </w:tcMar>
           </w:tcPr>
           <w:p>
-            <w:r>
-              <w:t>Fecha:</w:t>
-            </w:r>
-            <w:r>
-              <w:t xml:space="preserve"> </w:t>
-            </w:r>
-            <w:r>
-              <w:t>23</w:t>
-            </w:r>
-            <w:r>
-              <w:t>/11/2016</w:t>
-            </w:r>
-          </w:p>
-          <w:p>
-            <w:r>
-              <w:t>Duración:</w:t>
-            </w:r>
-            <w:r>
-              <w:t xml:space="preserve"> 30 min</w:t>
+            <w:pPr>
+              <w:pStyle w:val="Normal"/>
+              <w:spacing w:lineRule="auto" w:line="240" w:before="0" w:after="0"/>
+              <w:rPr/>
+            </w:pPr>
+            <w:r>
+              <w:rPr/>
+              <w:t>Fecha: 23/11/2016</w:t>
+            </w:r>
+          </w:p>
+          <w:p>
+            <w:pPr>
+              <w:pStyle w:val="Normal"/>
+              <w:spacing w:lineRule="auto" w:line="240" w:before="0" w:after="0"/>
+              <w:rPr/>
+            </w:pPr>
+            <w:r>
+              <w:rPr/>
+              <w:t>Duración: 30 min</w:t>
             </w:r>
           </w:p>
         </w:tc>
       </w:tr>
       <w:tr>
+        <w:trPr/>
         <w:tc>
           <w:tcPr>
-            <w:tcW w:w="8644" w:type="dxa"/>
+            <w:tcW w:w="8493" w:type="dxa"/>
             <w:gridSpan w:val="2"/>
+            <w:tcBorders/>
+            <w:shd w:fill="auto" w:val="clear"/>
+            <w:tcMar>
+              <w:left w:w="108" w:type="dxa"/>
+            </w:tcMar>
           </w:tcPr>
           <w:p>
-            <w:r>
+            <w:pPr>
+              <w:pStyle w:val="Normal"/>
+              <w:spacing w:lineRule="auto" w:line="240" w:before="0" w:after="0"/>
+              <w:rPr/>
+            </w:pPr>
+            <w:r>
+              <w:rPr/>
               <w:t>Asistentes:</w:t>
             </w:r>
           </w:p>
           <w:p>
-            <w:r>
-              <w:t xml:space="preserve">Óscar Gómez </w:t>
-            </w:r>
-            <w:r>
-              <w:t>Borzdynski</w:t>
-            </w:r>
-          </w:p>
-          <w:p>
-            <w:r>
+            <w:pPr>
+              <w:pStyle w:val="Normal"/>
+              <w:spacing w:lineRule="auto" w:line="240" w:before="0" w:after="0"/>
+              <w:rPr/>
+            </w:pPr>
+            <w:r>
+              <w:rPr/>
+              <w:t>Óscar Gómez Borzdynski</w:t>
+            </w:r>
+          </w:p>
+          <w:p>
+            <w:pPr>
+              <w:pStyle w:val="Normal"/>
+              <w:spacing w:lineRule="auto" w:line="240" w:before="0" w:after="0"/>
+              <w:rPr/>
+            </w:pPr>
+            <w:r>
+              <w:rPr/>
               <w:t>Andrea Ruiz Pastor</w:t>
             </w:r>
           </w:p>
           <w:p>
-            <w:r>
+            <w:pPr>
+              <w:pStyle w:val="Normal"/>
+              <w:spacing w:lineRule="auto" w:line="240" w:before="0" w:after="0"/>
+              <w:rPr/>
+            </w:pPr>
+            <w:r>
+              <w:rPr/>
               <w:t>Óscar Pinto Santamaría</w:t>
             </w:r>
           </w:p>
           <w:p>
-            <w:r>
-              <w:t>Jose Ignacio</w:t>
-            </w:r>
-            <w:r>
-              <w:t xml:space="preserve"> Gómez </w:t>
-            </w:r>
-            <w:r>
-              <w:t>García</w:t>
-            </w:r>
-          </w:p>
-          <w:p/>
+            <w:pPr>
+              <w:pStyle w:val="Normal"/>
+              <w:spacing w:lineRule="auto" w:line="240" w:before="0" w:after="0"/>
+              <w:rPr/>
+            </w:pPr>
+            <w:r>
+              <w:rPr/>
+              <w:t>Jose Ignacio Gómez García</w:t>
+            </w:r>
+          </w:p>
+          <w:p>
+            <w:pPr>
+              <w:pStyle w:val="Normal"/>
+              <w:spacing w:lineRule="auto" w:line="240" w:before="0" w:after="0"/>
+              <w:rPr/>
+            </w:pPr>
+            <w:r>
+              <w:rPr/>
+            </w:r>
+          </w:p>
         </w:tc>
       </w:tr>
       <w:tr>
+        <w:trPr/>
         <w:tc>
           <w:tcPr>
-            <w:tcW w:w="8644" w:type="dxa"/>
+            <w:tcW w:w="8493" w:type="dxa"/>
             <w:gridSpan w:val="2"/>
+            <w:tcBorders/>
+            <w:shd w:fill="auto" w:val="clear"/>
+            <w:tcMar>
+              <w:left w:w="108" w:type="dxa"/>
+            </w:tcMar>
           </w:tcPr>
           <w:p>
             <w:pPr>
+              <w:pStyle w:val="Normal"/>
+              <w:spacing w:lineRule="auto" w:line="240" w:before="0" w:after="0"/>
               <w:jc w:val="both"/>
-            </w:pPr>
-            <w:r>
+              <w:rPr/>
+            </w:pPr>
+            <w:r>
+              <w:rPr/>
               <w:t>Orden del día (temas a tratar):</w:t>
             </w:r>
           </w:p>
           <w:p>
             <w:pPr>
-              <w:pStyle w:val="Prrafodelista"/>
+              <w:pStyle w:val="ListParagraph"/>
               <w:numPr>
                 <w:ilvl w:val="0"/>
                 <w:numId w:val="2"/>
               </w:numPr>
+              <w:spacing w:lineRule="auto" w:line="240" w:before="0" w:after="0"/>
+              <w:contextualSpacing/>
               <w:jc w:val="both"/>
-            </w:pPr>
-            <w:r>
+              <w:rPr/>
+            </w:pPr>
+            <w:r>
+              <w:rPr/>
               <w:t>Revisión final del código implementado durante las últimas 4 semanas</w:t>
             </w:r>
           </w:p>
           <w:p>
             <w:pPr>
-              <w:pStyle w:val="Prrafodelista"/>
+              <w:pStyle w:val="ListParagraph"/>
               <w:numPr>
                 <w:ilvl w:val="0"/>
                 <w:numId w:val="2"/>
               </w:numPr>
+              <w:spacing w:lineRule="auto" w:line="240" w:before="0" w:after="0"/>
+              <w:contextualSpacing/>
               <w:jc w:val="both"/>
-            </w:pPr>
-            <w:r>
+              <w:rPr/>
+            </w:pPr>
+            <w:r>
+              <w:rPr/>
               <w:t>Entrega vía Moodle de los archivos requeridos</w:t>
             </w:r>
           </w:p>
         </w:tc>
       </w:tr>
       <w:tr>
+        <w:trPr/>
         <w:tc>
           <w:tcPr>
-            <w:tcW w:w="4322" w:type="dxa"/>
+            <w:tcW w:w="4248" w:type="dxa"/>
+            <w:tcBorders/>
+            <w:shd w:fill="auto" w:val="clear"/>
+            <w:tcMar>
+              <w:left w:w="108" w:type="dxa"/>
+            </w:tcMar>
           </w:tcPr>
           <w:p>
             <w:pPr>
+              <w:pStyle w:val="Normal"/>
+              <w:spacing w:lineRule="auto" w:line="240" w:before="0" w:after="0"/>
               <w:jc w:val="center"/>
-            </w:pPr>
-            <w:r>
+              <w:rPr/>
+            </w:pPr>
+            <w:r>
+              <w:rPr/>
               <w:t>Temas tratados y acuerdos</w:t>
             </w:r>
           </w:p>
         </w:tc>
         <w:tc>
           <w:tcPr>
-            <w:tcW w:w="4322" w:type="dxa"/>
+            <w:tcW w:w="4245" w:type="dxa"/>
+            <w:tcBorders/>
+            <w:shd w:fill="auto" w:val="clear"/>
+            <w:tcMar>
+              <w:left w:w="108" w:type="dxa"/>
+            </w:tcMar>
           </w:tcPr>
           <w:p>
             <w:pPr>
+              <w:pStyle w:val="Normal"/>
+              <w:spacing w:lineRule="auto" w:line="240" w:before="0" w:after="0"/>
               <w:jc w:val="center"/>
-            </w:pPr>
-            <w:r>
+              <w:rPr/>
+            </w:pPr>
+            <w:r>
+              <w:rPr/>
               <w:t>Responsables y Fecha</w:t>
             </w:r>
           </w:p>
@@ -197,196 +288,433 @@
       </w:tr>
       <w:tr>
         <w:trPr>
-          <w:trHeight w:val="58"/>
+          <w:trHeight w:val="58" w:hRule="atLeast"/>
         </w:trPr>
         <w:tc>
           <w:tcPr>
-            <w:tcW w:w="4322" w:type="dxa"/>
+            <w:tcW w:w="4248" w:type="dxa"/>
+            <w:tcBorders/>
+            <w:shd w:fill="auto" w:val="clear"/>
+            <w:tcMar>
+              <w:left w:w="108" w:type="dxa"/>
+            </w:tcMar>
           </w:tcPr>
           <w:p>
             <w:pPr>
+              <w:pStyle w:val="Normal"/>
+              <w:spacing w:lineRule="auto" w:line="240" w:before="0" w:after="0"/>
               <w:jc w:val="both"/>
-            </w:pPr>
-            <w:r>
-              <w:t xml:space="preserve">i) </w:t>
-            </w:r>
-            <w:r>
-              <w:t>Se decide no modificar nada del código pues los últimos retoques fueron llevados a cabo durante los días inmediatamente previos</w:t>
+              <w:rPr/>
+            </w:pPr>
+            <w:r>
+              <w:rPr/>
+              <w:t>i) Se decide no modificar nada del código pues los últimos retoques fueron llevados a cabo durante los días inmediatamente previos</w:t>
             </w:r>
           </w:p>
         </w:tc>
         <w:tc>
           <w:tcPr>
-            <w:tcW w:w="4322" w:type="dxa"/>
+            <w:tcW w:w="4245" w:type="dxa"/>
+            <w:tcBorders/>
+            <w:shd w:fill="auto" w:val="clear"/>
+            <w:tcMar>
+              <w:left w:w="108" w:type="dxa"/>
+            </w:tcMar>
           </w:tcPr>
           <w:p>
             <w:pPr>
+              <w:pStyle w:val="Normal"/>
+              <w:spacing w:lineRule="auto" w:line="240" w:before="0" w:after="0"/>
               <w:jc w:val="center"/>
-            </w:pPr>
-          </w:p>
-          <w:p>
-            <w:pPr>
+              <w:rPr/>
+            </w:pPr>
+            <w:r>
+              <w:rPr/>
+            </w:r>
+          </w:p>
+          <w:p>
+            <w:pPr>
+              <w:pStyle w:val="Normal"/>
+              <w:spacing w:lineRule="auto" w:line="240" w:before="0" w:after="0"/>
               <w:jc w:val="center"/>
-            </w:pPr>
-            <w:r>
-              <w:t>Todos</w:t>
-            </w:r>
-            <w:r>
-              <w:t xml:space="preserve"> (</w:t>
-            </w:r>
-            <w:r>
-              <w:t>23</w:t>
-            </w:r>
-            <w:r>
-              <w:t>/11/2016)</w:t>
+              <w:rPr/>
+            </w:pPr>
+            <w:r>
+              <w:rPr/>
+              <w:t>Todos (23/11/2016)</w:t>
             </w:r>
           </w:p>
         </w:tc>
       </w:tr>
       <w:tr>
+        <w:trPr/>
         <w:tc>
           <w:tcPr>
-            <w:tcW w:w="4322" w:type="dxa"/>
+            <w:tcW w:w="4248" w:type="dxa"/>
+            <w:tcBorders/>
+            <w:shd w:fill="auto" w:val="clear"/>
+            <w:tcMar>
+              <w:left w:w="108" w:type="dxa"/>
+            </w:tcMar>
           </w:tcPr>
           <w:p>
             <w:pPr>
+              <w:pStyle w:val="Normal"/>
+              <w:spacing w:lineRule="auto" w:line="240" w:before="0" w:after="0"/>
               <w:jc w:val="center"/>
-            </w:pPr>
-            <w:r>
-              <w:t xml:space="preserve">ii) </w:t>
-            </w:r>
-            <w:r>
-              <w:t xml:space="preserve">El encargado de entregar el trabajo será: </w:t>
+              <w:rPr/>
+            </w:pPr>
+            <w:r>
+              <w:rPr/>
+              <w:t>ii) El encargado de entregar el trabajo será:</w:t>
+            </w:r>
+          </w:p>
+          <w:p>
+            <w:pPr>
+              <w:pStyle w:val="Normal"/>
+              <w:spacing w:lineRule="auto" w:line="240" w:before="0" w:after="0"/>
+              <w:jc w:val="center"/>
+              <w:rPr/>
+            </w:pPr>
+            <w:r>
+              <w:rPr/>
+              <w:t>Ó</w:t>
+            </w:r>
+            <w:r>
+              <w:rPr/>
+              <w:t>scar Gómez</w:t>
             </w:r>
           </w:p>
         </w:tc>
         <w:tc>
           <w:tcPr>
-            <w:tcW w:w="4322" w:type="dxa"/>
+            <w:tcW w:w="4245" w:type="dxa"/>
+            <w:tcBorders/>
+            <w:shd w:fill="auto" w:val="clear"/>
+            <w:tcMar>
+              <w:left w:w="108" w:type="dxa"/>
+            </w:tcMar>
           </w:tcPr>
           <w:p>
             <w:pPr>
+              <w:pStyle w:val="Normal"/>
+              <w:spacing w:lineRule="auto" w:line="240" w:before="0" w:after="0"/>
               <w:jc w:val="center"/>
-            </w:pPr>
-          </w:p>
-          <w:p>
-            <w:pPr>
+              <w:rPr/>
+            </w:pPr>
+            <w:r>
+              <w:rPr/>
+            </w:r>
+          </w:p>
+          <w:p>
+            <w:pPr>
+              <w:pStyle w:val="Normal"/>
               <w:tabs>
-                <w:tab w:val="left" w:pos="1368"/>
-                <w:tab w:val="center" w:pos="2013"/>
+                <w:tab w:val="left" w:pos="1368" w:leader="none"/>
+                <w:tab w:val="center" w:pos="2013" w:leader="none"/>
               </w:tabs>
-            </w:pPr>
-            <w:r>
+              <w:spacing w:lineRule="auto" w:line="240" w:before="0" w:after="0"/>
+              <w:rPr/>
+            </w:pPr>
+            <w:r>
+              <w:rPr/>
               <w:tab/>
             </w:r>
             <w:bookmarkStart w:id="0" w:name="_GoBack"/>
             <w:bookmarkEnd w:id="0"/>
             <w:r>
+              <w:rPr/>
               <w:tab/>
-            </w:r>
-            <w:r>
-              <w:t>(23</w:t>
-            </w:r>
-            <w:r>
-              <w:t>/11/2016)</w:t>
+              <w:t>(23/11/2016)</w:t>
             </w:r>
           </w:p>
         </w:tc>
       </w:tr>
       <w:tr>
+        <w:trPr/>
         <w:tc>
           <w:tcPr>
-            <w:tcW w:w="8644" w:type="dxa"/>
+            <w:tcW w:w="8493" w:type="dxa"/>
             <w:gridSpan w:val="2"/>
+            <w:tcBorders/>
+            <w:shd w:fill="auto" w:val="clear"/>
+            <w:tcMar>
+              <w:left w:w="108" w:type="dxa"/>
+            </w:tcMar>
           </w:tcPr>
           <w:p>
-            <w:r>
+            <w:pPr>
+              <w:pStyle w:val="Normal"/>
+              <w:spacing w:lineRule="auto" w:line="240" w:before="0" w:after="0"/>
+              <w:rPr/>
+            </w:pPr>
+            <w:r>
+              <w:rPr/>
               <w:t>Valoración de la reunión. Aspectos a mejorar:</w:t>
             </w:r>
           </w:p>
-          <w:p/>
-          <w:p>
-            <w:pPr>
+          <w:p>
+            <w:pPr>
+              <w:pStyle w:val="Normal"/>
+              <w:spacing w:lineRule="auto" w:line="240" w:before="0" w:after="0"/>
+              <w:rPr/>
+            </w:pPr>
+            <w:r>
+              <w:rPr/>
+            </w:r>
+          </w:p>
+          <w:p>
+            <w:pPr>
+              <w:pStyle w:val="Normal"/>
+              <w:spacing w:lineRule="auto" w:line="240" w:before="0" w:after="0"/>
               <w:jc w:val="both"/>
-            </w:pPr>
-            <w:r>
-              <w:t xml:space="preserve">La reunión se ha llevado a cabo de forma rápida </w:t>
-            </w:r>
-            <w:r>
-              <w:t>pues el código ya ha sido acabado y depurado hasta obtener el funcionamiento óptimo.</w:t>
-            </w:r>
-          </w:p>
-          <w:p/>
-          <w:p/>
+              <w:rPr/>
+            </w:pPr>
+            <w:r>
+              <w:rPr/>
+              <w:t>La reunión se ha llevado a cabo de forma rápida pues el código ya ha sido acabado y depurado hasta obtener el funcionamiento óptimo.</w:t>
+            </w:r>
+          </w:p>
+          <w:p>
+            <w:pPr>
+              <w:pStyle w:val="Normal"/>
+              <w:spacing w:lineRule="auto" w:line="240" w:before="0" w:after="0"/>
+              <w:rPr/>
+            </w:pPr>
+            <w:r>
+              <w:rPr/>
+            </w:r>
+          </w:p>
+          <w:p>
+            <w:pPr>
+              <w:pStyle w:val="Normal"/>
+              <w:spacing w:lineRule="auto" w:line="240" w:before="0" w:after="0"/>
+              <w:rPr/>
+            </w:pPr>
+            <w:r>
+              <w:rPr/>
+            </w:r>
+          </w:p>
         </w:tc>
       </w:tr>
       <w:tr>
+        <w:trPr/>
         <w:tc>
           <w:tcPr>
-            <w:tcW w:w="8644" w:type="dxa"/>
+            <w:tcW w:w="8493" w:type="dxa"/>
             <w:gridSpan w:val="2"/>
+            <w:tcBorders/>
+            <w:shd w:fill="auto" w:val="clear"/>
+            <w:tcMar>
+              <w:left w:w="108" w:type="dxa"/>
+            </w:tcMar>
           </w:tcPr>
           <w:p>
-            <w:r>
-              <w:t>Temas</w:t>
-            </w:r>
-            <w:r>
-              <w:t xml:space="preserve"> a tratar en la próxima reunión:</w:t>
-            </w:r>
-          </w:p>
-          <w:p>
-            <w:pPr>
-              <w:pStyle w:val="Prrafodelista"/>
+            <w:pPr>
+              <w:pStyle w:val="Normal"/>
+              <w:spacing w:lineRule="auto" w:line="240" w:before="0" w:after="0"/>
+              <w:rPr/>
+            </w:pPr>
+            <w:r>
+              <w:rPr/>
+              <w:t>Temas a tratar en la próxima reunión:</w:t>
+            </w:r>
+          </w:p>
+          <w:p>
+            <w:pPr>
+              <w:pStyle w:val="ListParagraph"/>
               <w:numPr>
                 <w:ilvl w:val="0"/>
                 <w:numId w:val="1"/>
               </w:numPr>
-            </w:pPr>
-            <w:r>
+              <w:spacing w:lineRule="auto" w:line="240" w:before="0" w:after="0"/>
+              <w:contextualSpacing/>
+              <w:rPr/>
+            </w:pPr>
+            <w:r>
+              <w:rPr/>
               <w:t>La iteración ha sido concluida con éxito, en la próxima reunión se hablará únicamente de la siguiente iteración, comenzando con un reparto de las tareas a realizar.</w:t>
             </w:r>
           </w:p>
-          <w:p/>
-          <w:p>
-            <w:r>
+          <w:p>
+            <w:pPr>
+              <w:pStyle w:val="Normal"/>
+              <w:spacing w:lineRule="auto" w:line="240" w:before="0" w:after="0"/>
+              <w:rPr/>
+            </w:pPr>
+            <w:r>
+              <w:rPr/>
+            </w:r>
+          </w:p>
+          <w:p>
+            <w:pPr>
+              <w:pStyle w:val="Normal"/>
+              <w:spacing w:lineRule="auto" w:line="240" w:before="0" w:after="0"/>
+              <w:rPr/>
+            </w:pPr>
+            <w:r>
+              <w:rPr/>
               <w:t xml:space="preserve"> </w:t>
             </w:r>
           </w:p>
           <w:p>
-            <w:r>
-              <w:t>Fecha:</w:t>
-            </w:r>
-            <w:r>
-              <w:t xml:space="preserve"> </w:t>
-            </w:r>
-            <w:r>
-              <w:t>23</w:t>
-            </w:r>
-            <w:r>
-              <w:t>/11/2016</w:t>
+            <w:pPr>
+              <w:pStyle w:val="Normal"/>
+              <w:spacing w:lineRule="auto" w:line="240" w:before="0" w:after="0"/>
+              <w:rPr/>
+            </w:pPr>
+            <w:r>
+              <w:rPr/>
+              <w:t>Fecha: 23/11/2016</w:t>
             </w:r>
           </w:p>
         </w:tc>
       </w:tr>
     </w:tbl>
-    <w:p/>
+    <w:p>
+      <w:pPr>
+        <w:pStyle w:val="Normal"/>
+        <w:widowControl/>
+        <w:bidi w:val="0"/>
+        <w:spacing w:lineRule="auto" w:line="276" w:before="0" w:after="200"/>
+        <w:jc w:val="left"/>
+        <w:rPr/>
+      </w:pPr>
+      <w:r>
+        <w:rPr/>
+      </w:r>
+    </w:p>
     <w:sectPr>
+      <w:type w:val="nextPage"/>
       <w:pgSz w:w="11906" w:h="16838"/>
-      <w:pgMar w:top="1417" w:right="1701" w:bottom="1417" w:left="1701" w:header="708" w:footer="708" w:gutter="0"/>
-      <w:cols w:space="708"/>
-      <w:docGrid w:linePitch="360"/>
+      <w:pgMar w:left="1701" w:right="1701" w:header="0" w:top="1417" w:footer="0" w:bottom="1417" w:gutter="0"/>
+      <w:pgNumType w:fmt="decimal"/>
+      <w:formProt w:val="false"/>
+      <w:textDirection w:val="lrTb"/>
+      <w:docGrid w:type="default" w:linePitch="360" w:charSpace="4294965247"/>
     </w:sectPr>
   </w:body>
 </w:document>
 </file>
 
 <file path=word/numbering.xml><?xml version="1.0" encoding="utf-8"?>
-<w:numbering xmlns:wpc="http://schemas.microsoft.com/office/word/2010/wordprocessingCanvas" xmlns:cx="http://schemas.microsoft.com/office/drawing/2014/chartex" xmlns:cx1="http://schemas.microsoft.com/office/drawing/2015/9/8/chartex" xmlns:cx2="http://schemas.microsoft.com/office/drawing/2015/10/21/chartex" xmlns:cx3="http://schemas.microsoft.com/office/drawing/2016/5/9/chartex" xmlns:cx4="http://schemas.microsoft.com/office/drawing/2016/5/10/chartex" xmlns:cx5="http://schemas.microsoft.com/office/drawing/2016/5/11/chartex" xmlns:mc="http://schemas.openxmlformats.org/markup-compatibility/2006" xmlns:o="urn:schemas-microsoft-com:office:office" xmlns:r="http://schemas.openxmlformats.org/officeDocument/2006/relationships" xmlns:m="http://schemas.openxmlformats.org/officeDocument/2006/math" xmlns:v="urn:schemas-microsoft-com:vml" xmlns:wp14="http://schemas.microsoft.com/office/word/2010/wordprocessingDrawing" xmlns:wp="http://schemas.openxmlformats.org/drawingml/2006/wordprocessingDrawing" xmlns:w10="urn:schemas-microsoft-com:office:word" xmlns:w="http://schemas.openxmlformats.org/wordprocessingml/2006/main" xmlns:w14="http://schemas.microsoft.com/office/word/2010/wordml" xmlns:w15="http://schemas.microsoft.com/office/word/2012/wordml" xmlns:w16se="http://schemas.microsoft.com/office/word/2015/wordml/symex" xmlns:wpg="http://schemas.microsoft.com/office/word/2010/wordprocessingGroup" xmlns:wpi="http://schemas.microsoft.com/office/word/2010/wordprocessingInk" xmlns:wne="http://schemas.microsoft.com/office/word/2006/wordml" xmlns:wps="http://schemas.microsoft.com/office/word/2010/wordprocessingShape" mc:Ignorable="w14 w15 w16se wp14">
-  <w:abstractNum w:abstractNumId="0" w15:restartNumberingAfterBreak="0">
-    <w:nsid w:val="3D95470A"/>
-    <w:multiLevelType w:val="hybridMultilevel"/>
-    <w:tmpl w:val="CF7AF454"/>
-    <w:lvl w:ilvl="0" w:tplc="20001F1C">
+<w:numbering xmlns:w="http://schemas.openxmlformats.org/wordprocessingml/2006/main" xmlns:o="urn:schemas-microsoft-com:office:office" xmlns:r="http://schemas.openxmlformats.org/officeDocument/2006/relationships" xmlns:v="urn:schemas-microsoft-com:vml">
+  <w:abstractNum w:abstractNumId="1">
+    <w:lvl w:ilvl="0">
+      <w:start w:val="1"/>
+      <w:numFmt w:val="bullet"/>
+      <w:lvlText w:val="-"/>
+      <w:lvlJc w:val="left"/>
+      <w:pPr>
+        <w:ind w:left="720" w:hanging="360"/>
+      </w:pPr>
+      <w:rPr>
+        <w:rFonts w:ascii="Calibri" w:hAnsi="Calibri" w:cs="Calibri" w:hint="default"/>
+        <w:rFonts w:cs="Calibri"/>
+      </w:rPr>
+    </w:lvl>
+    <w:lvl w:ilvl="1">
+      <w:start w:val="1"/>
+      <w:numFmt w:val="bullet"/>
+      <w:lvlText w:val="o"/>
+      <w:lvlJc w:val="left"/>
+      <w:pPr>
+        <w:ind w:left="1440" w:hanging="360"/>
+      </w:pPr>
+      <w:rPr>
+        <w:rFonts w:ascii="Courier New" w:hAnsi="Courier New" w:cs="Courier New" w:hint="default"/>
+        <w:rFonts w:cs="Courier New"/>
+      </w:rPr>
+    </w:lvl>
+    <w:lvl w:ilvl="2">
+      <w:start w:val="1"/>
+      <w:numFmt w:val="bullet"/>
+      <w:lvlText w:val=""/>
+      <w:lvlJc w:val="left"/>
+      <w:pPr>
+        <w:ind w:left="2160" w:hanging="360"/>
+      </w:pPr>
+      <w:rPr>
+        <w:rFonts w:ascii="Wingdings" w:hAnsi="Wingdings" w:cs="Wingdings" w:hint="default"/>
+      </w:rPr>
+    </w:lvl>
+    <w:lvl w:ilvl="3">
+      <w:start w:val="1"/>
+      <w:numFmt w:val="bullet"/>
+      <w:lvlText w:val=""/>
+      <w:lvlJc w:val="left"/>
+      <w:pPr>
+        <w:ind w:left="2880" w:hanging="360"/>
+      </w:pPr>
+      <w:rPr>
+        <w:rFonts w:ascii="Symbol" w:hAnsi="Symbol" w:cs="Symbol" w:hint="default"/>
+      </w:rPr>
+    </w:lvl>
+    <w:lvl w:ilvl="4">
+      <w:start w:val="1"/>
+      <w:numFmt w:val="bullet"/>
+      <w:lvlText w:val="o"/>
+      <w:lvlJc w:val="left"/>
+      <w:pPr>
+        <w:ind w:left="3600" w:hanging="360"/>
+      </w:pPr>
+      <w:rPr>
+        <w:rFonts w:ascii="Courier New" w:hAnsi="Courier New" w:cs="Courier New" w:hint="default"/>
+        <w:rFonts w:cs="Courier New"/>
+      </w:rPr>
+    </w:lvl>
+    <w:lvl w:ilvl="5">
+      <w:start w:val="1"/>
+      <w:numFmt w:val="bullet"/>
+      <w:lvlText w:val=""/>
+      <w:lvlJc w:val="left"/>
+      <w:pPr>
+        <w:ind w:left="4320" w:hanging="360"/>
+      </w:pPr>
+      <w:rPr>
+        <w:rFonts w:ascii="Wingdings" w:hAnsi="Wingdings" w:cs="Wingdings" w:hint="default"/>
+      </w:rPr>
+    </w:lvl>
+    <w:lvl w:ilvl="6">
+      <w:start w:val="1"/>
+      <w:numFmt w:val="bullet"/>
+      <w:lvlText w:val=""/>
+      <w:lvlJc w:val="left"/>
+      <w:pPr>
+        <w:ind w:left="5040" w:hanging="360"/>
+      </w:pPr>
+      <w:rPr>
+        <w:rFonts w:ascii="Symbol" w:hAnsi="Symbol" w:cs="Symbol" w:hint="default"/>
+      </w:rPr>
+    </w:lvl>
+    <w:lvl w:ilvl="7">
+      <w:start w:val="1"/>
+      <w:numFmt w:val="bullet"/>
+      <w:lvlText w:val="o"/>
+      <w:lvlJc w:val="left"/>
+      <w:pPr>
+        <w:ind w:left="5760" w:hanging="360"/>
+      </w:pPr>
+      <w:rPr>
+        <w:rFonts w:ascii="Courier New" w:hAnsi="Courier New" w:cs="Courier New" w:hint="default"/>
+        <w:rFonts w:cs="Courier New"/>
+      </w:rPr>
+    </w:lvl>
+    <w:lvl w:ilvl="8">
+      <w:start w:val="1"/>
+      <w:numFmt w:val="bullet"/>
+      <w:lvlText w:val=""/>
+      <w:lvlJc w:val="left"/>
+      <w:pPr>
+        <w:ind w:left="6480" w:hanging="360"/>
+      </w:pPr>
+      <w:rPr>
+        <w:rFonts w:ascii="Wingdings" w:hAnsi="Wingdings" w:cs="Wingdings" w:hint="default"/>
+      </w:rPr>
+    </w:lvl>
+  </w:abstractNum>
+  <w:abstractNum w:abstractNumId="2">
+    <w:lvl w:ilvl="0">
       <w:start w:val="1"/>
       <w:numFmt w:val="lowerRoman"/>
       <w:lvlText w:val="%1)"/>
@@ -394,11 +722,8 @@
       <w:pPr>
         <w:ind w:left="1080" w:hanging="720"/>
       </w:pPr>
-      <w:rPr>
-        <w:rFonts w:hint="default"/>
-      </w:rPr>
-    </w:lvl>
-    <w:lvl w:ilvl="1" w:tplc="0C0A0019" w:tentative="1">
+    </w:lvl>
+    <w:lvl w:ilvl="1">
       <w:start w:val="1"/>
       <w:numFmt w:val="lowerLetter"/>
       <w:lvlText w:val="%2."/>
@@ -407,7 +732,7 @@
         <w:ind w:left="1440" w:hanging="360"/>
       </w:pPr>
     </w:lvl>
-    <w:lvl w:ilvl="2" w:tplc="0C0A001B" w:tentative="1">
+    <w:lvl w:ilvl="2">
       <w:start w:val="1"/>
       <w:numFmt w:val="lowerRoman"/>
       <w:lvlText w:val="%3."/>
@@ -416,7 +741,7 @@
         <w:ind w:left="2160" w:hanging="180"/>
       </w:pPr>
     </w:lvl>
-    <w:lvl w:ilvl="3" w:tplc="0C0A000F" w:tentative="1">
+    <w:lvl w:ilvl="3">
       <w:start w:val="1"/>
       <w:numFmt w:val="decimal"/>
       <w:lvlText w:val="%4."/>
@@ -425,7 +750,7 @@
         <w:ind w:left="2880" w:hanging="360"/>
       </w:pPr>
     </w:lvl>
-    <w:lvl w:ilvl="4" w:tplc="0C0A0019" w:tentative="1">
+    <w:lvl w:ilvl="4">
       <w:start w:val="1"/>
       <w:numFmt w:val="lowerLetter"/>
       <w:lvlText w:val="%5."/>
@@ -434,7 +759,7 @@
         <w:ind w:left="3600" w:hanging="360"/>
       </w:pPr>
     </w:lvl>
-    <w:lvl w:ilvl="5" w:tplc="0C0A001B" w:tentative="1">
+    <w:lvl w:ilvl="5">
       <w:start w:val="1"/>
       <w:numFmt w:val="lowerRoman"/>
       <w:lvlText w:val="%6."/>
@@ -443,7 +768,7 @@
         <w:ind w:left="4320" w:hanging="180"/>
       </w:pPr>
     </w:lvl>
-    <w:lvl w:ilvl="6" w:tplc="0C0A000F" w:tentative="1">
+    <w:lvl w:ilvl="6">
       <w:start w:val="1"/>
       <w:numFmt w:val="decimal"/>
       <w:lvlText w:val="%7."/>
@@ -452,7 +777,7 @@
         <w:ind w:left="5040" w:hanging="360"/>
       </w:pPr>
     </w:lvl>
-    <w:lvl w:ilvl="7" w:tplc="0C0A0019" w:tentative="1">
+    <w:lvl w:ilvl="7">
       <w:start w:val="1"/>
       <w:numFmt w:val="lowerLetter"/>
       <w:lvlText w:val="%8."/>
@@ -461,7 +786,7 @@
         <w:ind w:left="5760" w:hanging="360"/>
       </w:pPr>
     </w:lvl>
-    <w:lvl w:ilvl="8" w:tplc="0C0A001B" w:tentative="1">
+    <w:lvl w:ilvl="8">
       <w:start w:val="1"/>
       <w:numFmt w:val="lowerRoman"/>
       <w:lvlText w:val="%9."/>
@@ -471,155 +796,163 @@
       </w:pPr>
     </w:lvl>
   </w:abstractNum>
-  <w:abstractNum w:abstractNumId="1" w15:restartNumberingAfterBreak="0">
-    <w:nsid w:val="5E691A5C"/>
-    <w:multiLevelType w:val="hybridMultilevel"/>
-    <w:tmpl w:val="3E78D38C"/>
-    <w:lvl w:ilvl="0" w:tplc="7B7CD274">
-      <w:numFmt w:val="bullet"/>
-      <w:lvlText w:val="-"/>
-      <w:lvlJc w:val="left"/>
-      <w:pPr>
-        <w:ind w:left="720" w:hanging="360"/>
-      </w:pPr>
-      <w:rPr>
-        <w:rFonts w:ascii="Calibri" w:eastAsiaTheme="minorHAnsi" w:hAnsi="Calibri" w:cs="Calibri" w:hint="default"/>
-      </w:rPr>
-    </w:lvl>
-    <w:lvl w:ilvl="1" w:tplc="0C0A0003" w:tentative="1">
-      <w:start w:val="1"/>
-      <w:numFmt w:val="bullet"/>
-      <w:lvlText w:val="o"/>
-      <w:lvlJc w:val="left"/>
-      <w:pPr>
-        <w:ind w:left="1440" w:hanging="360"/>
-      </w:pPr>
-      <w:rPr>
-        <w:rFonts w:ascii="Courier New" w:hAnsi="Courier New" w:cs="Courier New" w:hint="default"/>
-      </w:rPr>
-    </w:lvl>
-    <w:lvl w:ilvl="2" w:tplc="0C0A0005" w:tentative="1">
-      <w:start w:val="1"/>
-      <w:numFmt w:val="bullet"/>
-      <w:lvlText w:val=""/>
-      <w:lvlJc w:val="left"/>
-      <w:pPr>
-        <w:ind w:left="2160" w:hanging="360"/>
-      </w:pPr>
-      <w:rPr>
-        <w:rFonts w:ascii="Wingdings" w:hAnsi="Wingdings" w:hint="default"/>
-      </w:rPr>
-    </w:lvl>
-    <w:lvl w:ilvl="3" w:tplc="0C0A0001" w:tentative="1">
-      <w:start w:val="1"/>
-      <w:numFmt w:val="bullet"/>
-      <w:lvlText w:val=""/>
-      <w:lvlJc w:val="left"/>
-      <w:pPr>
-        <w:ind w:left="2880" w:hanging="360"/>
-      </w:pPr>
-      <w:rPr>
-        <w:rFonts w:ascii="Symbol" w:hAnsi="Symbol" w:hint="default"/>
-      </w:rPr>
-    </w:lvl>
-    <w:lvl w:ilvl="4" w:tplc="0C0A0003" w:tentative="1">
-      <w:start w:val="1"/>
-      <w:numFmt w:val="bullet"/>
-      <w:lvlText w:val="o"/>
-      <w:lvlJc w:val="left"/>
-      <w:pPr>
-        <w:ind w:left="3600" w:hanging="360"/>
-      </w:pPr>
-      <w:rPr>
-        <w:rFonts w:ascii="Courier New" w:hAnsi="Courier New" w:cs="Courier New" w:hint="default"/>
-      </w:rPr>
-    </w:lvl>
-    <w:lvl w:ilvl="5" w:tplc="0C0A0005" w:tentative="1">
-      <w:start w:val="1"/>
-      <w:numFmt w:val="bullet"/>
-      <w:lvlText w:val=""/>
-      <w:lvlJc w:val="left"/>
-      <w:pPr>
-        <w:ind w:left="4320" w:hanging="360"/>
-      </w:pPr>
-      <w:rPr>
-        <w:rFonts w:ascii="Wingdings" w:hAnsi="Wingdings" w:hint="default"/>
-      </w:rPr>
-    </w:lvl>
-    <w:lvl w:ilvl="6" w:tplc="0C0A0001" w:tentative="1">
-      <w:start w:val="1"/>
-      <w:numFmt w:val="bullet"/>
-      <w:lvlText w:val=""/>
-      <w:lvlJc w:val="left"/>
-      <w:pPr>
-        <w:ind w:left="5040" w:hanging="360"/>
-      </w:pPr>
-      <w:rPr>
-        <w:rFonts w:ascii="Symbol" w:hAnsi="Symbol" w:hint="default"/>
-      </w:rPr>
-    </w:lvl>
-    <w:lvl w:ilvl="7" w:tplc="0C0A0003" w:tentative="1">
-      <w:start w:val="1"/>
-      <w:numFmt w:val="bullet"/>
-      <w:lvlText w:val="o"/>
-      <w:lvlJc w:val="left"/>
-      <w:pPr>
-        <w:ind w:left="5760" w:hanging="360"/>
-      </w:pPr>
-      <w:rPr>
-        <w:rFonts w:ascii="Courier New" w:hAnsi="Courier New" w:cs="Courier New" w:hint="default"/>
-      </w:rPr>
-    </w:lvl>
-    <w:lvl w:ilvl="8" w:tplc="0C0A0005" w:tentative="1">
-      <w:start w:val="1"/>
-      <w:numFmt w:val="bullet"/>
-      <w:lvlText w:val=""/>
-      <w:lvlJc w:val="left"/>
-      <w:pPr>
-        <w:ind w:left="6480" w:hanging="360"/>
-      </w:pPr>
-      <w:rPr>
-        <w:rFonts w:ascii="Wingdings" w:hAnsi="Wingdings" w:hint="default"/>
-      </w:rPr>
+  <w:abstractNum w:abstractNumId="3">
+    <w:lvl w:ilvl="0">
+      <w:start w:val="1"/>
+      <w:numFmt w:val="none"/>
+      <w:suff w:val="nothing"/>
+      <w:lvlText w:val=""/>
+      <w:lvlJc w:val="left"/>
+      <w:pPr>
+        <w:tabs>
+          <w:tab w:val="num" w:pos="432"/>
+        </w:tabs>
+        <w:ind w:left="432" w:hanging="432"/>
+      </w:pPr>
+    </w:lvl>
+    <w:lvl w:ilvl="1">
+      <w:start w:val="1"/>
+      <w:numFmt w:val="none"/>
+      <w:suff w:val="nothing"/>
+      <w:lvlText w:val=""/>
+      <w:lvlJc w:val="left"/>
+      <w:pPr>
+        <w:tabs>
+          <w:tab w:val="num" w:pos="576"/>
+        </w:tabs>
+        <w:ind w:left="576" w:hanging="576"/>
+      </w:pPr>
+    </w:lvl>
+    <w:lvl w:ilvl="2">
+      <w:start w:val="1"/>
+      <w:numFmt w:val="none"/>
+      <w:suff w:val="nothing"/>
+      <w:lvlText w:val=""/>
+      <w:lvlJc w:val="left"/>
+      <w:pPr>
+        <w:tabs>
+          <w:tab w:val="num" w:pos="720"/>
+        </w:tabs>
+        <w:ind w:left="720" w:hanging="720"/>
+      </w:pPr>
+    </w:lvl>
+    <w:lvl w:ilvl="3">
+      <w:start w:val="1"/>
+      <w:numFmt w:val="none"/>
+      <w:suff w:val="nothing"/>
+      <w:lvlText w:val=""/>
+      <w:lvlJc w:val="left"/>
+      <w:pPr>
+        <w:tabs>
+          <w:tab w:val="num" w:pos="864"/>
+        </w:tabs>
+        <w:ind w:left="864" w:hanging="864"/>
+      </w:pPr>
+    </w:lvl>
+    <w:lvl w:ilvl="4">
+      <w:start w:val="1"/>
+      <w:numFmt w:val="none"/>
+      <w:suff w:val="nothing"/>
+      <w:lvlText w:val=""/>
+      <w:lvlJc w:val="left"/>
+      <w:pPr>
+        <w:tabs>
+          <w:tab w:val="num" w:pos="1008"/>
+        </w:tabs>
+        <w:ind w:left="1008" w:hanging="1008"/>
+      </w:pPr>
+    </w:lvl>
+    <w:lvl w:ilvl="5">
+      <w:start w:val="1"/>
+      <w:numFmt w:val="none"/>
+      <w:suff w:val="nothing"/>
+      <w:lvlText w:val=""/>
+      <w:lvlJc w:val="left"/>
+      <w:pPr>
+        <w:tabs>
+          <w:tab w:val="num" w:pos="1152"/>
+        </w:tabs>
+        <w:ind w:left="1152" w:hanging="1152"/>
+      </w:pPr>
+    </w:lvl>
+    <w:lvl w:ilvl="6">
+      <w:start w:val="1"/>
+      <w:numFmt w:val="none"/>
+      <w:suff w:val="nothing"/>
+      <w:lvlText w:val=""/>
+      <w:lvlJc w:val="left"/>
+      <w:pPr>
+        <w:tabs>
+          <w:tab w:val="num" w:pos="1296"/>
+        </w:tabs>
+        <w:ind w:left="1296" w:hanging="1296"/>
+      </w:pPr>
+    </w:lvl>
+    <w:lvl w:ilvl="7">
+      <w:start w:val="1"/>
+      <w:numFmt w:val="none"/>
+      <w:suff w:val="nothing"/>
+      <w:lvlText w:val=""/>
+      <w:lvlJc w:val="left"/>
+      <w:pPr>
+        <w:tabs>
+          <w:tab w:val="num" w:pos="1440"/>
+        </w:tabs>
+        <w:ind w:left="1440" w:hanging="1440"/>
+      </w:pPr>
+    </w:lvl>
+    <w:lvl w:ilvl="8">
+      <w:start w:val="1"/>
+      <w:numFmt w:val="none"/>
+      <w:suff w:val="nothing"/>
+      <w:lvlText w:val=""/>
+      <w:lvlJc w:val="left"/>
+      <w:pPr>
+        <w:tabs>
+          <w:tab w:val="num" w:pos="1584"/>
+        </w:tabs>
+        <w:ind w:left="1584" w:hanging="1584"/>
+      </w:pPr>
     </w:lvl>
   </w:abstractNum>
   <w:num w:numId="1">
     <w:abstractNumId w:val="1"/>
   </w:num>
   <w:num w:numId="2">
-    <w:abstractNumId w:val="0"/>
+    <w:abstractNumId w:val="2"/>
+  </w:num>
+  <w:num w:numId="3">
+    <w:abstractNumId w:val="3"/>
   </w:num>
 </w:numbering>
 </file>
 
 <file path=word/styles.xml><?xml version="1.0" encoding="utf-8"?>
-<w:styles xmlns:mc="http://schemas.openxmlformats.org/markup-compatibility/2006" xmlns:r="http://schemas.openxmlformats.org/officeDocument/2006/relationships" xmlns:w="http://schemas.openxmlformats.org/wordprocessingml/2006/main" xmlns:w14="http://schemas.microsoft.com/office/word/2010/wordml" xmlns:w15="http://schemas.microsoft.com/office/word/2012/wordml" xmlns:w16se="http://schemas.microsoft.com/office/word/2015/wordml/symex" mc:Ignorable="w14 w15 w16se">
+<w:styles xmlns:w="http://schemas.openxmlformats.org/wordprocessingml/2006/main" xmlns:w14="http://schemas.microsoft.com/office/word/2010/wordml" xmlns:mc="http://schemas.openxmlformats.org/markup-compatibility/2006" mc:Ignorable="w14">
   <w:docDefaults>
     <w:rPrDefault>
       <w:rPr>
-        <w:rFonts w:asciiTheme="minorHAnsi" w:eastAsiaTheme="minorHAnsi" w:hAnsiTheme="minorHAnsi" w:cstheme="minorBidi"/>
+        <w:rFonts w:ascii="Calibri" w:hAnsi="Calibri" w:eastAsia="Calibri" w:cs="" w:asciiTheme="minorHAnsi" w:cstheme="minorBidi" w:eastAsiaTheme="minorHAnsi" w:hAnsiTheme="minorHAnsi"/>
         <w:sz w:val="22"/>
         <w:szCs w:val="22"/>
         <w:lang w:val="es-ES" w:eastAsia="en-US" w:bidi="ar-SA"/>
       </w:rPr>
     </w:rPrDefault>
     <w:pPrDefault>
-      <w:pPr>
-        <w:spacing w:after="200" w:line="276" w:lineRule="auto"/>
-      </w:pPr>
+      <w:pPr/>
     </w:pPrDefault>
   </w:docDefaults>
   <w:latentStyles w:defLockedState="0" w:defUIPriority="99" w:defSemiHidden="0" w:defUnhideWhenUsed="0" w:defQFormat="0" w:count="374">
     <w:lsdException w:name="Normal" w:uiPriority="0" w:qFormat="1"/>
     <w:lsdException w:name="heading 1" w:uiPriority="9" w:qFormat="1"/>
-    <w:lsdException w:name="heading 2" w:semiHidden="1" w:uiPriority="9" w:unhideWhenUsed="1" w:qFormat="1"/>
-    <w:lsdException w:name="heading 3" w:semiHidden="1" w:uiPriority="9" w:unhideWhenUsed="1" w:qFormat="1"/>
-    <w:lsdException w:name="heading 4" w:semiHidden="1" w:uiPriority="9" w:unhideWhenUsed="1" w:qFormat="1"/>
-    <w:lsdException w:name="heading 5" w:semiHidden="1" w:uiPriority="9" w:unhideWhenUsed="1" w:qFormat="1"/>
-    <w:lsdException w:name="heading 6" w:semiHidden="1" w:uiPriority="9" w:unhideWhenUsed="1" w:qFormat="1"/>
-    <w:lsdException w:name="heading 7" w:semiHidden="1" w:uiPriority="9" w:unhideWhenUsed="1" w:qFormat="1"/>
-    <w:lsdException w:name="heading 8" w:semiHidden="1" w:uiPriority="9" w:unhideWhenUsed="1" w:qFormat="1"/>
-    <w:lsdException w:name="heading 9" w:semiHidden="1" w:uiPriority="9" w:unhideWhenUsed="1" w:qFormat="1"/>
+    <w:lsdException w:name="heading 2" w:uiPriority="9" w:semiHidden="1" w:unhideWhenUsed="1" w:qFormat="1"/>
+    <w:lsdException w:name="heading 3" w:uiPriority="9" w:semiHidden="1" w:unhideWhenUsed="1" w:qFormat="1"/>
+    <w:lsdException w:name="heading 4" w:uiPriority="9" w:semiHidden="1" w:unhideWhenUsed="1" w:qFormat="1"/>
+    <w:lsdException w:name="heading 5" w:uiPriority="9" w:semiHidden="1" w:unhideWhenUsed="1" w:qFormat="1"/>
+    <w:lsdException w:name="heading 6" w:uiPriority="9" w:semiHidden="1" w:unhideWhenUsed="1" w:qFormat="1"/>
+    <w:lsdException w:name="heading 7" w:uiPriority="9" w:semiHidden="1" w:unhideWhenUsed="1" w:qFormat="1"/>
+    <w:lsdException w:name="heading 8" w:uiPriority="9" w:semiHidden="1" w:unhideWhenUsed="1" w:qFormat="1"/>
+    <w:lsdException w:name="heading 9" w:uiPriority="9" w:semiHidden="1" w:unhideWhenUsed="1" w:qFormat="1"/>
     <w:lsdException w:name="index 1" w:semiHidden="1" w:unhideWhenUsed="1"/>
     <w:lsdException w:name="index 2" w:semiHidden="1" w:unhideWhenUsed="1"/>
     <w:lsdException w:name="index 3" w:semiHidden="1" w:unhideWhenUsed="1"/>
@@ -629,22 +962,22 @@
     <w:lsdException w:name="index 7" w:semiHidden="1" w:unhideWhenUsed="1"/>
     <w:lsdException w:name="index 8" w:semiHidden="1" w:unhideWhenUsed="1"/>
     <w:lsdException w:name="index 9" w:semiHidden="1" w:unhideWhenUsed="1"/>
-    <w:lsdException w:name="toc 1" w:semiHidden="1" w:uiPriority="39" w:unhideWhenUsed="1"/>
-    <w:lsdException w:name="toc 2" w:semiHidden="1" w:uiPriority="39" w:unhideWhenUsed="1"/>
-    <w:lsdException w:name="toc 3" w:semiHidden="1" w:uiPriority="39" w:unhideWhenUsed="1"/>
-    <w:lsdException w:name="toc 4" w:semiHidden="1" w:uiPriority="39" w:unhideWhenUsed="1"/>
-    <w:lsdException w:name="toc 5" w:semiHidden="1" w:uiPriority="39" w:unhideWhenUsed="1"/>
-    <w:lsdException w:name="toc 6" w:semiHidden="1" w:uiPriority="39" w:unhideWhenUsed="1"/>
-    <w:lsdException w:name="toc 7" w:semiHidden="1" w:uiPriority="39" w:unhideWhenUsed="1"/>
-    <w:lsdException w:name="toc 8" w:semiHidden="1" w:uiPriority="39" w:unhideWhenUsed="1"/>
-    <w:lsdException w:name="toc 9" w:semiHidden="1" w:uiPriority="39" w:unhideWhenUsed="1"/>
+    <w:lsdException w:name="toc 1" w:uiPriority="39" w:semiHidden="1" w:unhideWhenUsed="1"/>
+    <w:lsdException w:name="toc 2" w:uiPriority="39" w:semiHidden="1" w:unhideWhenUsed="1"/>
+    <w:lsdException w:name="toc 3" w:uiPriority="39" w:semiHidden="1" w:unhideWhenUsed="1"/>
+    <w:lsdException w:name="toc 4" w:uiPriority="39" w:semiHidden="1" w:unhideWhenUsed="1"/>
+    <w:lsdException w:name="toc 5" w:uiPriority="39" w:semiHidden="1" w:unhideWhenUsed="1"/>
+    <w:lsdException w:name="toc 6" w:uiPriority="39" w:semiHidden="1" w:unhideWhenUsed="1"/>
+    <w:lsdException w:name="toc 7" w:uiPriority="39" w:semiHidden="1" w:unhideWhenUsed="1"/>
+    <w:lsdException w:name="toc 8" w:uiPriority="39" w:semiHidden="1" w:unhideWhenUsed="1"/>
+    <w:lsdException w:name="toc 9" w:uiPriority="39" w:semiHidden="1" w:unhideWhenUsed="1"/>
     <w:lsdException w:name="Normal Indent" w:semiHidden="1" w:unhideWhenUsed="1"/>
     <w:lsdException w:name="footnote text" w:semiHidden="1" w:unhideWhenUsed="1"/>
     <w:lsdException w:name="annotation text" w:semiHidden="1" w:unhideWhenUsed="1"/>
     <w:lsdException w:name="header" w:semiHidden="1" w:unhideWhenUsed="1"/>
     <w:lsdException w:name="footer" w:semiHidden="1" w:unhideWhenUsed="1"/>
     <w:lsdException w:name="index heading" w:semiHidden="1" w:unhideWhenUsed="1"/>
-    <w:lsdException w:name="caption" w:semiHidden="1" w:uiPriority="35" w:unhideWhenUsed="1" w:qFormat="1"/>
+    <w:lsdException w:name="caption" w:uiPriority="35" w:semiHidden="1" w:unhideWhenUsed="1" w:qFormat="1"/>
     <w:lsdException w:name="table of figures" w:semiHidden="1" w:unhideWhenUsed="1"/>
     <w:lsdException w:name="envelope address" w:semiHidden="1" w:unhideWhenUsed="1"/>
     <w:lsdException w:name="envelope return" w:semiHidden="1" w:unhideWhenUsed="1"/>
@@ -675,7 +1008,7 @@
     <w:lsdException w:name="Title" w:uiPriority="10" w:qFormat="1"/>
     <w:lsdException w:name="Closing" w:semiHidden="1" w:unhideWhenUsed="1"/>
     <w:lsdException w:name="Signature" w:semiHidden="1" w:unhideWhenUsed="1"/>
-    <w:lsdException w:name="Default Paragraph Font" w:semiHidden="1" w:uiPriority="1" w:unhideWhenUsed="1"/>
+    <w:lsdException w:name="Default Paragraph Font" w:uiPriority="1" w:semiHidden="1" w:unhideWhenUsed="1"/>
     <w:lsdException w:name="Body Text" w:semiHidden="1" w:unhideWhenUsed="1"/>
     <w:lsdException w:name="Body Text Indent" w:semiHidden="1" w:unhideWhenUsed="1"/>
     <w:lsdException w:name="List Continue" w:semiHidden="1" w:unhideWhenUsed="1"/>
@@ -764,7 +1097,7 @@
     <w:lsdException w:name="Table Web 2" w:semiHidden="1" w:unhideWhenUsed="1"/>
     <w:lsdException w:name="Table Web 3" w:semiHidden="1" w:unhideWhenUsed="1"/>
     <w:lsdException w:name="Balloon Text" w:semiHidden="1" w:unhideWhenUsed="1"/>
-    <w:lsdException w:name="Table Grid" w:semiHidden="1" w:uiPriority="59" w:unhideWhenUsed="1"/>
+    <w:lsdException w:name="Table Grid" w:uiPriority="59" w:semiHidden="1" w:unhideWhenUsed="1"/>
     <w:lsdException w:name="Table Theme" w:semiHidden="1" w:unhideWhenUsed="1"/>
     <w:lsdException w:name="Placeholder Text" w:semiHidden="1"/>
     <w:lsdException w:name="No Spacing" w:uiPriority="1" w:qFormat="1"/>
@@ -875,8 +1208,8 @@
     <w:lsdException w:name="Subtle Reference" w:uiPriority="31" w:qFormat="1"/>
     <w:lsdException w:name="Intense Reference" w:uiPriority="32" w:qFormat="1"/>
     <w:lsdException w:name="Book Title" w:uiPriority="33" w:qFormat="1"/>
-    <w:lsdException w:name="Bibliography" w:semiHidden="1" w:uiPriority="37" w:unhideWhenUsed="1"/>
-    <w:lsdException w:name="TOC Heading" w:semiHidden="1" w:uiPriority="39" w:unhideWhenUsed="1" w:qFormat="1"/>
+    <w:lsdException w:name="Bibliography" w:uiPriority="37" w:semiHidden="1" w:unhideWhenUsed="1"/>
+    <w:lsdException w:name="TOC Heading" w:uiPriority="39" w:semiHidden="1" w:unhideWhenUsed="1" w:qFormat="1"/>
     <w:lsdException w:name="Plain Table 1" w:uiPriority="41"/>
     <w:lsdException w:name="Plain Table 2" w:uiPriority="42"/>
     <w:lsdException w:name="Plain Table 3" w:uiPriority="43"/>
@@ -985,15 +1318,136 @@
     <w:lsdException w:name="Smart Hyperlink" w:semiHidden="1" w:unhideWhenUsed="1"/>
     <w:lsdException w:name="Hashtag" w:semiHidden="1" w:unhideWhenUsed="1"/>
   </w:latentStyles>
-  <w:style w:type="paragraph" w:default="1" w:styleId="Normal">
+  <w:style w:type="paragraph" w:styleId="Normal" w:default="1">
     <w:name w:val="Normal"/>
     <w:qFormat/>
+    <w:pPr>
+      <w:widowControl/>
+      <w:bidi w:val="0"/>
+      <w:spacing w:lineRule="auto" w:line="276" w:before="0" w:after="200"/>
+      <w:jc w:val="left"/>
+    </w:pPr>
+    <w:rPr>
+      <w:rFonts w:ascii="Calibri" w:hAnsi="Calibri" w:eastAsia="Calibri" w:cs="" w:asciiTheme="minorHAnsi" w:cstheme="minorBidi" w:eastAsiaTheme="minorHAnsi" w:hAnsiTheme="minorHAnsi"/>
+      <w:color w:val="auto"/>
+      <w:sz w:val="22"/>
+      <w:szCs w:val="22"/>
+      <w:lang w:val="es-ES" w:eastAsia="en-US" w:bidi="ar-SA"/>
+    </w:rPr>
   </w:style>
-  <w:style w:type="character" w:default="1" w:styleId="Fuentedeprrafopredeter">
+  <w:style w:type="character" w:styleId="DefaultParagraphFont" w:default="1">
     <w:name w:val="Default Paragraph Font"/>
     <w:uiPriority w:val="1"/>
     <w:semiHidden/>
     <w:unhideWhenUsed/>
+    <w:qFormat/>
+    <w:rPr/>
+  </w:style>
+  <w:style w:type="character" w:styleId="ListLabel1">
+    <w:name w:val="ListLabel 1"/>
+    <w:qFormat/>
+    <w:rPr>
+      <w:rFonts w:eastAsia="Calibri" w:cs="Calibri"/>
+    </w:rPr>
+  </w:style>
+  <w:style w:type="character" w:styleId="ListLabel2">
+    <w:name w:val="ListLabel 2"/>
+    <w:qFormat/>
+    <w:rPr>
+      <w:rFonts w:cs="Courier New"/>
+    </w:rPr>
+  </w:style>
+  <w:style w:type="character" w:styleId="ListLabel3">
+    <w:name w:val="ListLabel 3"/>
+    <w:qFormat/>
+    <w:rPr>
+      <w:rFonts w:cs="Courier New"/>
+    </w:rPr>
+  </w:style>
+  <w:style w:type="character" w:styleId="ListLabel4">
+    <w:name w:val="ListLabel 4"/>
+    <w:qFormat/>
+    <w:rPr>
+      <w:rFonts w:cs="Courier New"/>
+    </w:rPr>
+  </w:style>
+  <w:style w:type="paragraph" w:styleId="Encabezado">
+    <w:name w:val="Encabezado"/>
+    <w:basedOn w:val="Normal"/>
+    <w:next w:val="Cuerpodetexto"/>
+    <w:qFormat/>
+    <w:pPr>
+      <w:keepNext/>
+      <w:spacing w:before="240" w:after="120"/>
+    </w:pPr>
+    <w:rPr>
+      <w:rFonts w:ascii="Liberation Sans" w:hAnsi="Liberation Sans" w:eastAsia="Noto Sans CJK SC Regular" w:cs="FreeSans"/>
+      <w:sz w:val="28"/>
+      <w:szCs w:val="28"/>
+    </w:rPr>
+  </w:style>
+  <w:style w:type="paragraph" w:styleId="Cuerpodetexto">
+    <w:name w:val="Body Text"/>
+    <w:basedOn w:val="Normal"/>
+    <w:pPr>
+      <w:spacing w:lineRule="auto" w:line="288" w:before="0" w:after="140"/>
+    </w:pPr>
+    <w:rPr/>
+  </w:style>
+  <w:style w:type="paragraph" w:styleId="Lista">
+    <w:name w:val="List"/>
+    <w:basedOn w:val="Cuerpodetexto"/>
+    <w:pPr/>
+    <w:rPr>
+      <w:rFonts w:cs="FreeSans"/>
+    </w:rPr>
+  </w:style>
+  <w:style w:type="paragraph" w:styleId="Leyenda">
+    <w:name w:val="Caption"/>
+    <w:basedOn w:val="Normal"/>
+    <w:qFormat/>
+    <w:pPr>
+      <w:suppressLineNumbers/>
+      <w:spacing w:before="120" w:after="120"/>
+    </w:pPr>
+    <w:rPr>
+      <w:rFonts w:cs="FreeSans"/>
+      <w:i/>
+      <w:iCs/>
+      <w:sz w:val="24"/>
+      <w:szCs w:val="24"/>
+    </w:rPr>
+  </w:style>
+  <w:style w:type="paragraph" w:styleId="Ndice">
+    <w:name w:val="Índice"/>
+    <w:basedOn w:val="Normal"/>
+    <w:qFormat/>
+    <w:pPr>
+      <w:suppressLineNumbers/>
+    </w:pPr>
+    <w:rPr>
+      <w:rFonts w:cs="FreeSans"/>
+    </w:rPr>
+  </w:style>
+  <w:style w:type="paragraph" w:styleId="ListParagraph">
+    <w:name w:val="List Paragraph"/>
+    <w:basedOn w:val="Normal"/>
+    <w:uiPriority w:val="34"/>
+    <w:qFormat/>
+    <w:rsid w:val="00441bac"/>
+    <w:pPr>
+      <w:spacing w:before="0" w:after="200"/>
+      <w:ind w:left="720" w:hanging="0"/>
+      <w:contextualSpacing/>
+    </w:pPr>
+    <w:rPr/>
+  </w:style>
+  <w:style w:type="numbering" w:styleId="NoList" w:default="1">
+    <w:name w:val="No List"/>
+    <w:uiPriority w:val="99"/>
+    <w:semiHidden/>
+    <w:unhideWhenUsed/>
+    <w:qFormat/>
   </w:style>
   <w:style w:type="table" w:default="1" w:styleId="Tablanormal">
     <w:name w:val="Normal Table"/>
@@ -1010,41 +1464,24 @@
       </w:tblCellMar>
     </w:tblPr>
   </w:style>
-  <w:style w:type="numbering" w:default="1" w:styleId="Sinlista">
-    <w:name w:val="No List"/>
-    <w:uiPriority w:val="99"/>
-    <w:semiHidden/>
-    <w:unhideWhenUsed/>
-  </w:style>
   <w:style w:type="table" w:styleId="Tablaconcuadrcula">
     <w:name w:val="Table Grid"/>
     <w:basedOn w:val="Tablanormal"/>
     <w:uiPriority w:val="59"/>
-    <w:rsid w:val="00F44B69"/>
+    <w:rsid w:val="00f44b69"/>
     <w:pPr>
       <w:spacing w:after="0" w:line="240" w:lineRule="auto"/>
     </w:pPr>
     <w:tblPr>
       <w:tblBorders>
-        <w:top w:val="single" w:sz="4" w:space="0" w:color="auto"/>
-        <w:left w:val="single" w:sz="4" w:space="0" w:color="auto"/>
-        <w:bottom w:val="single" w:sz="4" w:space="0" w:color="auto"/>
-        <w:right w:val="single" w:sz="4" w:space="0" w:color="auto"/>
-        <w:insideH w:val="single" w:sz="4" w:space="0" w:color="auto"/>
-        <w:insideV w:val="single" w:sz="4" w:space="0" w:color="auto"/>
+        <w:top w:val="single" w:color="auto" w:sz="4" w:space="0"/>
+        <w:left w:val="single" w:color="auto" w:sz="4" w:space="0"/>
+        <w:bottom w:val="single" w:color="auto" w:sz="4" w:space="0"/>
+        <w:right w:val="single" w:color="auto" w:sz="4" w:space="0"/>
+        <w:insideH w:val="single" w:color="auto" w:sz="4" w:space="0"/>
+        <w:insideV w:val="single" w:color="auto" w:sz="4" w:space="0"/>
       </w:tblBorders>
     </w:tblPr>
-  </w:style>
-  <w:style w:type="paragraph" w:styleId="Prrafodelista">
-    <w:name w:val="List Paragraph"/>
-    <w:basedOn w:val="Normal"/>
-    <w:uiPriority w:val="34"/>
-    <w:qFormat/>
-    <w:rsid w:val="00441BAC"/>
-    <w:pPr>
-      <w:ind w:left="720"/>
-      <w:contextualSpacing/>
-    </w:pPr>
   </w:style>
 </w:styles>
 </file>

</xml_diff>